<commit_message>
updated cell data sheet files and Presentation/ECE6710_06_PRESENTATION.pptx
</commit_message>
<xml_diff>
--- a/Documents/Final Documentation/Cell Data Sheet/BUFF/BUF_CELL_DESCRIPTION.docx
+++ b/Documents/Final Documentation/Cell Data Sheet/BUFF/BUF_CELL_DESCRIPTION.docx
@@ -70,6 +70,14 @@
         <w:tblStyle w:val="TableGrid"/>
         <w:tblW w:w="0" w:type="auto"/>
         <w:jc w:val="center"/>
+        <w:tblBorders>
+          <w:top w:val="none" w:sz="0" w:space="0" w:color="auto"/>
+          <w:left w:val="none" w:sz="0" w:space="0" w:color="auto"/>
+          <w:bottom w:val="none" w:sz="0" w:space="0" w:color="auto"/>
+          <w:right w:val="none" w:sz="0" w:space="0" w:color="auto"/>
+          <w:insideH w:val="none" w:sz="0" w:space="0" w:color="auto"/>
+          <w:insideV w:val="none" w:sz="0" w:space="0" w:color="auto"/>
+        </w:tblBorders>
         <w:tblLook w:val="04A0" w:firstRow="1" w:lastRow="0" w:firstColumn="1" w:lastColumn="0" w:noHBand="0" w:noVBand="1"/>
       </w:tblPr>
       <w:tblGrid>
@@ -84,6 +92,10 @@
         <w:tc>
           <w:tcPr>
             <w:tcW w:w="246" w:type="dxa"/>
+            <w:tcBorders>
+              <w:bottom w:val="single" w:sz="4" w:space="0" w:color="auto"/>
+              <w:right w:val="single" w:sz="4" w:space="0" w:color="auto"/>
+            </w:tcBorders>
           </w:tcPr>
           <w:p>
             <w:pPr>
@@ -97,6 +109,10 @@
         <w:tc>
           <w:tcPr>
             <w:tcW w:w="246" w:type="dxa"/>
+            <w:tcBorders>
+              <w:left w:val="single" w:sz="4" w:space="0" w:color="auto"/>
+              <w:bottom w:val="single" w:sz="4" w:space="0" w:color="auto"/>
+            </w:tcBorders>
           </w:tcPr>
           <w:p>
             <w:pPr>
@@ -116,6 +132,10 @@
         <w:tc>
           <w:tcPr>
             <w:tcW w:w="246" w:type="dxa"/>
+            <w:tcBorders>
+              <w:top w:val="single" w:sz="4" w:space="0" w:color="auto"/>
+              <w:right w:val="single" w:sz="4" w:space="0" w:color="auto"/>
+            </w:tcBorders>
           </w:tcPr>
           <w:p>
             <w:pPr>
@@ -129,6 +149,10 @@
         <w:tc>
           <w:tcPr>
             <w:tcW w:w="246" w:type="dxa"/>
+            <w:tcBorders>
+              <w:top w:val="single" w:sz="4" w:space="0" w:color="auto"/>
+              <w:left w:val="single" w:sz="4" w:space="0" w:color="auto"/>
+            </w:tcBorders>
           </w:tcPr>
           <w:p>
             <w:pPr>
@@ -148,6 +172,9 @@
         <w:tc>
           <w:tcPr>
             <w:tcW w:w="246" w:type="dxa"/>
+            <w:tcBorders>
+              <w:right w:val="single" w:sz="4" w:space="0" w:color="auto"/>
+            </w:tcBorders>
           </w:tcPr>
           <w:p>
             <w:pPr>
@@ -161,6 +188,9 @@
         <w:tc>
           <w:tcPr>
             <w:tcW w:w="246" w:type="dxa"/>
+            <w:tcBorders>
+              <w:left w:val="single" w:sz="4" w:space="0" w:color="auto"/>
+            </w:tcBorders>
           </w:tcPr>
           <w:p>
             <w:pPr>
@@ -1133,38 +1163,42 @@
           <w:b/>
         </w:rPr>
       </w:pPr>
-      <w:bookmarkStart w:id="0" w:name="_GoBack"/>
-      <w:bookmarkEnd w:id="0"/>
       <w:r>
         <w:rPr>
           <w:b/>
         </w:rPr>
         <w:br/>
       </w:r>
+    </w:p>
+    <w:p>
+      <w:pPr>
+        <w:keepNext/>
+        <w:spacing w:after="0"/>
+        <w:rPr>
+          <w:b/>
+        </w:rPr>
+      </w:pPr>
+      <w:r>
+        <w:rPr>
+          <w:b/>
+        </w:rPr>
+        <w:t>Logic Symbol:</w:t>
+      </w:r>
+    </w:p>
+    <w:p>
+      <w:pPr>
+        <w:keepNext/>
+        <w:spacing w:after="0"/>
+        <w:jc w:val="center"/>
+        <w:rPr>
+          <w:b/>
+        </w:rPr>
+      </w:pPr>
       <w:r>
         <w:rPr>
           <w:b/>
         </w:rPr>
         <w:br/>
-      </w:r>
-      <w:r>
-        <w:rPr>
-          <w:b/>
-        </w:rPr>
-        <w:br/>
-        <w:t xml:space="preserve"> </w:t>
-      </w:r>
-    </w:p>
-    <w:p>
-      <w:pPr>
-        <w:keepNext/>
-        <w:jc w:val="center"/>
-      </w:pPr>
-      <w:r>
-        <w:rPr>
-          <w:b/>
-        </w:rPr>
-        <w:t>Logic Symbol:</w:t>
       </w:r>
       <w:r>
         <w:rPr>
@@ -1229,6 +1263,26 @@
     </w:p>
     <w:p>
       <w:pPr>
+        <w:rPr>
+          <w:b/>
+        </w:rPr>
+      </w:pPr>
+      <w:r>
+        <w:rPr>
+          <w:b/>
+        </w:rPr>
+        <w:br w:type="page"/>
+      </w:r>
+    </w:p>
+    <w:p>
+      <w:pPr>
+        <w:keepNext/>
+        <w:spacing w:after="0"/>
+        <w:jc w:val="center"/>
+      </w:pPr>
+    </w:p>
+    <w:p>
+      <w:pPr>
         <w:pStyle w:val="Caption"/>
         <w:jc w:val="center"/>
         <w:rPr>
@@ -1238,14 +1292,27 @@
       <w:r>
         <w:t xml:space="preserve">Figure </w:t>
       </w:r>
-      <w:fldSimple w:instr=" SEQ Figure \* ARABIC ">
-        <w:r>
-          <w:rPr>
-            <w:noProof/>
-          </w:rPr>
-          <w:t>1</w:t>
-        </w:r>
-      </w:fldSimple>
+      <w:r>
+        <w:fldChar w:fldCharType="begin"/>
+      </w:r>
+      <w:r>
+        <w:instrText xml:space="preserve"> SEQ Figure \* ARABIC </w:instrText>
+      </w:r>
+      <w:r>
+        <w:fldChar w:fldCharType="separate"/>
+      </w:r>
+      <w:r>
+        <w:rPr>
+          <w:noProof/>
+        </w:rPr>
+        <w:t>1</w:t>
+      </w:r>
+      <w:r>
+        <w:rPr>
+          <w:noProof/>
+        </w:rPr>
+        <w:fldChar w:fldCharType="end"/>
+      </w:r>
       <w:r>
         <w:t>: Symbol View for the buffer</w:t>
       </w:r>
@@ -1292,9 +1359,9 @@
         <w:rPr>
           <w:b/>
         </w:rPr>
-        <w:lastRenderedPageBreak/>
         <w:br/>
       </w:r>
+      <w:bookmarkStart w:id="0" w:name="_GoBack"/>
       <w:r>
         <w:rPr>
           <w:b/>
@@ -1349,6 +1416,7 @@
           </wp:inline>
         </w:drawing>
       </w:r>
+      <w:bookmarkEnd w:id="0"/>
     </w:p>
     <w:p>
       <w:pPr>
@@ -1358,14 +1426,27 @@
       <w:r>
         <w:t xml:space="preserve">Figure </w:t>
       </w:r>
-      <w:fldSimple w:instr=" SEQ Figure \* ARABIC ">
-        <w:r>
-          <w:rPr>
-            <w:noProof/>
-          </w:rPr>
-          <w:t>2</w:t>
-        </w:r>
-      </w:fldSimple>
+      <w:r>
+        <w:fldChar w:fldCharType="begin"/>
+      </w:r>
+      <w:r>
+        <w:instrText xml:space="preserve"> SEQ Figure \* ARABIC </w:instrText>
+      </w:r>
+      <w:r>
+        <w:fldChar w:fldCharType="separate"/>
+      </w:r>
+      <w:r>
+        <w:rPr>
+          <w:noProof/>
+        </w:rPr>
+        <w:t>2</w:t>
+      </w:r>
+      <w:r>
+        <w:rPr>
+          <w:noProof/>
+        </w:rPr>
+        <w:fldChar w:fldCharType="end"/>
+      </w:r>
       <w:r>
         <w:t>: CMOS Schematic for the BUFX2</w:t>
       </w:r>
@@ -1441,14 +1522,27 @@
       <w:r>
         <w:t xml:space="preserve">Figure </w:t>
       </w:r>
-      <w:fldSimple w:instr=" SEQ Figure \* ARABIC ">
-        <w:r>
-          <w:rPr>
-            <w:noProof/>
-          </w:rPr>
-          <w:t>3</w:t>
-        </w:r>
-      </w:fldSimple>
+      <w:r>
+        <w:fldChar w:fldCharType="begin"/>
+      </w:r>
+      <w:r>
+        <w:instrText xml:space="preserve"> SEQ Figure \* ARABIC </w:instrText>
+      </w:r>
+      <w:r>
+        <w:fldChar w:fldCharType="separate"/>
+      </w:r>
+      <w:r>
+        <w:rPr>
+          <w:noProof/>
+        </w:rPr>
+        <w:t>3</w:t>
+      </w:r>
+      <w:r>
+        <w:rPr>
+          <w:noProof/>
+        </w:rPr>
+        <w:fldChar w:fldCharType="end"/>
+      </w:r>
       <w:r>
         <w:t>: CMOS Schematic for the BUFX2</w:t>
       </w:r>
@@ -1524,14 +1618,27 @@
       <w:r>
         <w:t xml:space="preserve">Figure </w:t>
       </w:r>
-      <w:fldSimple w:instr=" SEQ Figure \* ARABIC ">
-        <w:r>
-          <w:rPr>
-            <w:noProof/>
-          </w:rPr>
-          <w:t>4</w:t>
-        </w:r>
-      </w:fldSimple>
+      <w:r>
+        <w:fldChar w:fldCharType="begin"/>
+      </w:r>
+      <w:r>
+        <w:instrText xml:space="preserve"> SEQ Figure \* ARABIC </w:instrText>
+      </w:r>
+      <w:r>
+        <w:fldChar w:fldCharType="separate"/>
+      </w:r>
+      <w:r>
+        <w:rPr>
+          <w:noProof/>
+        </w:rPr>
+        <w:t>4</w:t>
+      </w:r>
+      <w:r>
+        <w:rPr>
+          <w:noProof/>
+        </w:rPr>
+        <w:fldChar w:fldCharType="end"/>
+      </w:r>
       <w:r>
         <w:t>: CMOS Schematic for the BUFX8</w:t>
       </w:r>
@@ -1665,14 +1772,27 @@
       <w:r>
         <w:t xml:space="preserve">Figure </w:t>
       </w:r>
-      <w:fldSimple w:instr=" SEQ Figure \* ARABIC ">
-        <w:r>
-          <w:rPr>
-            <w:noProof/>
-          </w:rPr>
-          <w:t>5</w:t>
-        </w:r>
-      </w:fldSimple>
+      <w:r>
+        <w:fldChar w:fldCharType="begin"/>
+      </w:r>
+      <w:r>
+        <w:instrText xml:space="preserve"> SEQ Figure \* ARABIC </w:instrText>
+      </w:r>
+      <w:r>
+        <w:fldChar w:fldCharType="separate"/>
+      </w:r>
+      <w:r>
+        <w:rPr>
+          <w:noProof/>
+        </w:rPr>
+        <w:t>5</w:t>
+      </w:r>
+      <w:r>
+        <w:rPr>
+          <w:noProof/>
+        </w:rPr>
+        <w:fldChar w:fldCharType="end"/>
+      </w:r>
       <w:r>
         <w:t>: CMOS layout for the BUFX2</w:t>
       </w:r>
@@ -1764,14 +1884,27 @@
       <w:r>
         <w:t xml:space="preserve">Figure </w:t>
       </w:r>
-      <w:fldSimple w:instr=" SEQ Figure \* ARABIC ">
-        <w:r>
-          <w:rPr>
-            <w:noProof/>
-          </w:rPr>
-          <w:t>6</w:t>
-        </w:r>
-      </w:fldSimple>
+      <w:r>
+        <w:fldChar w:fldCharType="begin"/>
+      </w:r>
+      <w:r>
+        <w:instrText xml:space="preserve"> SEQ Figure \* ARABIC </w:instrText>
+      </w:r>
+      <w:r>
+        <w:fldChar w:fldCharType="separate"/>
+      </w:r>
+      <w:r>
+        <w:rPr>
+          <w:noProof/>
+        </w:rPr>
+        <w:t>6</w:t>
+      </w:r>
+      <w:r>
+        <w:rPr>
+          <w:noProof/>
+        </w:rPr>
+        <w:fldChar w:fldCharType="end"/>
+      </w:r>
       <w:r>
         <w:t xml:space="preserve">: CMOS layout for the </w:t>
       </w:r>
@@ -1874,14 +2007,27 @@
       <w:r>
         <w:t xml:space="preserve">Figure </w:t>
       </w:r>
-      <w:fldSimple w:instr=" SEQ Figure \* ARABIC ">
-        <w:r>
-          <w:rPr>
-            <w:noProof/>
-          </w:rPr>
-          <w:t>7</w:t>
-        </w:r>
-      </w:fldSimple>
+      <w:r>
+        <w:fldChar w:fldCharType="begin"/>
+      </w:r>
+      <w:r>
+        <w:instrText xml:space="preserve"> SEQ Figure \* ARABIC </w:instrText>
+      </w:r>
+      <w:r>
+        <w:fldChar w:fldCharType="separate"/>
+      </w:r>
+      <w:r>
+        <w:rPr>
+          <w:noProof/>
+        </w:rPr>
+        <w:t>7</w:t>
+      </w:r>
+      <w:r>
+        <w:rPr>
+          <w:noProof/>
+        </w:rPr>
+        <w:fldChar w:fldCharType="end"/>
+      </w:r>
       <w:r>
         <w:t>: CMOS layout for the BUFX8</w:t>
       </w:r>
@@ -1985,7 +2131,7 @@
           <w:rPr>
             <w:noProof/>
           </w:rPr>
-          <w:t>2</w:t>
+          <w:t>8</w:t>
         </w:r>
         <w:r>
           <w:rPr>

</xml_diff>

<commit_message>
Worked on cell documentation
</commit_message>
<xml_diff>
--- a/Documents/Final Documentation/Cell Data Sheet/BUFF/BUF_CELL_DESCRIPTION.docx
+++ b/Documents/Final Documentation/Cell Data Sheet/BUFF/BUF_CELL_DESCRIPTION.docx
@@ -215,16 +215,8 @@
         <w:rPr>
           <w:b/>
         </w:rPr>
-        <w:t>Behavioral Verilog</w:t>
-      </w:r>
-      <w:proofErr w:type="gramStart"/>
-      <w:r>
-        <w:rPr>
-          <w:b/>
-        </w:rPr>
-        <w:t>:</w:t>
-      </w:r>
-      <w:proofErr w:type="gramEnd"/>
+        <w:t>Behavioral Verilog:</w:t>
+      </w:r>
       <w:r>
         <w:rPr>
           <w:b/>
@@ -247,13 +239,8 @@
       <w:pPr>
         <w:spacing w:after="0"/>
       </w:pPr>
-      <w:proofErr w:type="gramStart"/>
-      <w:r>
-        <w:t>module</w:t>
-      </w:r>
-      <w:proofErr w:type="gramEnd"/>
-      <w:r>
-        <w:t xml:space="preserve"> BUFX2 ( Y, A );</w:t>
+      <w:r>
+        <w:t>module BUFX2 ( Y, A );</w:t>
       </w:r>
     </w:p>
     <w:p>
@@ -261,15 +248,7 @@
         <w:spacing w:after="0"/>
       </w:pPr>
       <w:r>
-        <w:t xml:space="preserve">  </w:t>
-      </w:r>
-      <w:proofErr w:type="gramStart"/>
-      <w:r>
-        <w:t>input</w:t>
-      </w:r>
-      <w:proofErr w:type="gramEnd"/>
-      <w:r>
-        <w:t xml:space="preserve"> A;</w:t>
+        <w:t xml:space="preserve">  input A;</w:t>
       </w:r>
     </w:p>
     <w:p>
@@ -277,15 +256,7 @@
         <w:spacing w:after="0"/>
       </w:pPr>
       <w:r>
-        <w:t xml:space="preserve">  </w:t>
-      </w:r>
-      <w:proofErr w:type="gramStart"/>
-      <w:r>
-        <w:t>output</w:t>
-      </w:r>
-      <w:proofErr w:type="gramEnd"/>
-      <w:r>
-        <w:t xml:space="preserve"> Y;</w:t>
+        <w:t xml:space="preserve">  output Y;</w:t>
       </w:r>
     </w:p>
     <w:p>
@@ -293,17 +264,7 @@
         <w:spacing w:after="0"/>
       </w:pPr>
       <w:r>
-        <w:t xml:space="preserve">   </w:t>
-      </w:r>
-      <w:proofErr w:type="spellStart"/>
-      <w:proofErr w:type="gramStart"/>
-      <w:r>
-        <w:t>buf</w:t>
-      </w:r>
-      <w:proofErr w:type="spellEnd"/>
-      <w:proofErr w:type="gramEnd"/>
-      <w:r>
-        <w:t xml:space="preserve"> _i0(Y,A);</w:t>
+        <w:t xml:space="preserve">   buf _i0(Y,A);</w:t>
       </w:r>
     </w:p>
     <w:p>
@@ -311,13 +272,8 @@
         <w:spacing w:after="0"/>
       </w:pPr>
       <w:r>
-        <w:t xml:space="preserve">    </w:t>
-      </w:r>
-      <w:proofErr w:type="gramStart"/>
-      <w:r>
-        <w:t>specify</w:t>
-      </w:r>
-      <w:proofErr w:type="gramEnd"/>
+        <w:t xml:space="preserve">    specify</w:t>
+      </w:r>
     </w:p>
     <w:p>
       <w:pPr>
@@ -332,27 +288,16 @@
         <w:spacing w:after="0"/>
       </w:pPr>
       <w:r>
-        <w:t xml:space="preserve">   </w:t>
-      </w:r>
-      <w:proofErr w:type="spellStart"/>
-      <w:proofErr w:type="gramStart"/>
-      <w:r>
-        <w:t>endspecify</w:t>
-      </w:r>
-      <w:proofErr w:type="spellEnd"/>
-      <w:proofErr w:type="gramEnd"/>
+        <w:t xml:space="preserve">   endspecify</w:t>
+      </w:r>
     </w:p>
     <w:p>
       <w:pPr>
         <w:spacing w:after="0"/>
       </w:pPr>
-      <w:proofErr w:type="spellStart"/>
-      <w:proofErr w:type="gramStart"/>
       <w:r>
         <w:t>endmodule</w:t>
       </w:r>
-      <w:proofErr w:type="spellEnd"/>
-      <w:proofErr w:type="gramEnd"/>
       <w:r>
         <w:br/>
       </w:r>
@@ -422,21 +367,7 @@
               <w:rPr>
                 <w:b/>
               </w:rPr>
-              <w:t>Height (</w:t>
-            </w:r>
-            <w:proofErr w:type="spellStart"/>
-            <w:r>
-              <w:rPr>
-                <w:b/>
-              </w:rPr>
-              <w:t>μM</w:t>
-            </w:r>
-            <w:proofErr w:type="spellEnd"/>
-            <w:r>
-              <w:rPr>
-                <w:b/>
-              </w:rPr>
-              <w:t>)</w:t>
+              <w:t>Height (μM)</w:t>
             </w:r>
           </w:p>
         </w:tc>
@@ -455,21 +386,7 @@
               <w:rPr>
                 <w:b/>
               </w:rPr>
-              <w:t>Width (</w:t>
-            </w:r>
-            <w:proofErr w:type="spellStart"/>
-            <w:r>
-              <w:rPr>
-                <w:b/>
-              </w:rPr>
-              <w:t>μM</w:t>
-            </w:r>
-            <w:proofErr w:type="spellEnd"/>
-            <w:r>
-              <w:rPr>
-                <w:b/>
-              </w:rPr>
-              <w:t>)</w:t>
+              <w:t>Width (μM)</w:t>
             </w:r>
           </w:p>
         </w:tc>
@@ -1292,27 +1209,14 @@
       <w:r>
         <w:t xml:space="preserve">Figure </w:t>
       </w:r>
-      <w:r>
-        <w:fldChar w:fldCharType="begin"/>
-      </w:r>
-      <w:r>
-        <w:instrText xml:space="preserve"> SEQ Figure \* ARABIC </w:instrText>
-      </w:r>
-      <w:r>
-        <w:fldChar w:fldCharType="separate"/>
-      </w:r>
-      <w:r>
-        <w:rPr>
-          <w:noProof/>
-        </w:rPr>
-        <w:t>1</w:t>
-      </w:r>
-      <w:r>
-        <w:rPr>
-          <w:noProof/>
-        </w:rPr>
-        <w:fldChar w:fldCharType="end"/>
-      </w:r>
+      <w:fldSimple w:instr=" SEQ Figure \* ARABIC ">
+        <w:r>
+          <w:rPr>
+            <w:noProof/>
+          </w:rPr>
+          <w:t>1</w:t>
+        </w:r>
+      </w:fldSimple>
       <w:r>
         <w:t>: Symbol View for the buffer</w:t>
       </w:r>
@@ -1330,16 +1234,8 @@
         <w:rPr>
           <w:b/>
         </w:rPr>
-        <w:t>CMOS Schematic</w:t>
-      </w:r>
-      <w:proofErr w:type="gramStart"/>
-      <w:r>
-        <w:rPr>
-          <w:b/>
-        </w:rPr>
-        <w:t>:</w:t>
-      </w:r>
-      <w:proofErr w:type="gramEnd"/>
+        <w:t>CMOS Schematic:</w:t>
+      </w:r>
       <w:r>
         <w:rPr>
           <w:b/>
@@ -1361,7 +1257,6 @@
         </w:rPr>
         <w:br/>
       </w:r>
-      <w:bookmarkStart w:id="0" w:name="_GoBack"/>
       <w:r>
         <w:rPr>
           <w:b/>
@@ -1416,7 +1311,6 @@
           </wp:inline>
         </w:drawing>
       </w:r>
-      <w:bookmarkEnd w:id="0"/>
     </w:p>
     <w:p>
       <w:pPr>
@@ -1426,27 +1320,14 @@
       <w:r>
         <w:t xml:space="preserve">Figure </w:t>
       </w:r>
-      <w:r>
-        <w:fldChar w:fldCharType="begin"/>
-      </w:r>
-      <w:r>
-        <w:instrText xml:space="preserve"> SEQ Figure \* ARABIC </w:instrText>
-      </w:r>
-      <w:r>
-        <w:fldChar w:fldCharType="separate"/>
-      </w:r>
-      <w:r>
-        <w:rPr>
-          <w:noProof/>
-        </w:rPr>
-        <w:t>2</w:t>
-      </w:r>
-      <w:r>
-        <w:rPr>
-          <w:noProof/>
-        </w:rPr>
-        <w:fldChar w:fldCharType="end"/>
-      </w:r>
+      <w:fldSimple w:instr=" SEQ Figure \* ARABIC ">
+        <w:r>
+          <w:rPr>
+            <w:noProof/>
+          </w:rPr>
+          <w:t>2</w:t>
+        </w:r>
+      </w:fldSimple>
       <w:r>
         <w:t>: CMOS Schematic for the BUFX2</w:t>
       </w:r>
@@ -1522,27 +1403,14 @@
       <w:r>
         <w:t xml:space="preserve">Figure </w:t>
       </w:r>
-      <w:r>
-        <w:fldChar w:fldCharType="begin"/>
-      </w:r>
-      <w:r>
-        <w:instrText xml:space="preserve"> SEQ Figure \* ARABIC </w:instrText>
-      </w:r>
-      <w:r>
-        <w:fldChar w:fldCharType="separate"/>
-      </w:r>
-      <w:r>
-        <w:rPr>
-          <w:noProof/>
-        </w:rPr>
-        <w:t>3</w:t>
-      </w:r>
-      <w:r>
-        <w:rPr>
-          <w:noProof/>
-        </w:rPr>
-        <w:fldChar w:fldCharType="end"/>
-      </w:r>
+      <w:fldSimple w:instr=" SEQ Figure \* ARABIC ">
+        <w:r>
+          <w:rPr>
+            <w:noProof/>
+          </w:rPr>
+          <w:t>3</w:t>
+        </w:r>
+      </w:fldSimple>
       <w:r>
         <w:t>: CMOS Schematic for the BUFX2</w:t>
       </w:r>
@@ -1618,27 +1486,14 @@
       <w:r>
         <w:t xml:space="preserve">Figure </w:t>
       </w:r>
-      <w:r>
-        <w:fldChar w:fldCharType="begin"/>
-      </w:r>
-      <w:r>
-        <w:instrText xml:space="preserve"> SEQ Figure \* ARABIC </w:instrText>
-      </w:r>
-      <w:r>
-        <w:fldChar w:fldCharType="separate"/>
-      </w:r>
-      <w:r>
-        <w:rPr>
-          <w:noProof/>
-        </w:rPr>
-        <w:t>4</w:t>
-      </w:r>
-      <w:r>
-        <w:rPr>
-          <w:noProof/>
-        </w:rPr>
-        <w:fldChar w:fldCharType="end"/>
-      </w:r>
+      <w:fldSimple w:instr=" SEQ Figure \* ARABIC ">
+        <w:r>
+          <w:rPr>
+            <w:noProof/>
+          </w:rPr>
+          <w:t>4</w:t>
+        </w:r>
+      </w:fldSimple>
       <w:r>
         <w:t>: CMOS Schematic for the BUFX8</w:t>
       </w:r>
@@ -1772,27 +1627,14 @@
       <w:r>
         <w:t xml:space="preserve">Figure </w:t>
       </w:r>
-      <w:r>
-        <w:fldChar w:fldCharType="begin"/>
-      </w:r>
-      <w:r>
-        <w:instrText xml:space="preserve"> SEQ Figure \* ARABIC </w:instrText>
-      </w:r>
-      <w:r>
-        <w:fldChar w:fldCharType="separate"/>
-      </w:r>
-      <w:r>
-        <w:rPr>
-          <w:noProof/>
-        </w:rPr>
-        <w:t>5</w:t>
-      </w:r>
-      <w:r>
-        <w:rPr>
-          <w:noProof/>
-        </w:rPr>
-        <w:fldChar w:fldCharType="end"/>
-      </w:r>
+      <w:fldSimple w:instr=" SEQ Figure \* ARABIC ">
+        <w:r>
+          <w:rPr>
+            <w:noProof/>
+          </w:rPr>
+          <w:t>5</w:t>
+        </w:r>
+      </w:fldSimple>
       <w:r>
         <w:t>: CMOS layout for the BUFX2</w:t>
       </w:r>
@@ -1884,40 +1726,19 @@
       <w:r>
         <w:t xml:space="preserve">Figure </w:t>
       </w:r>
-      <w:r>
-        <w:fldChar w:fldCharType="begin"/>
-      </w:r>
-      <w:r>
-        <w:instrText xml:space="preserve"> SEQ Figure \* ARABIC </w:instrText>
-      </w:r>
-      <w:r>
-        <w:fldChar w:fldCharType="separate"/>
-      </w:r>
-      <w:r>
-        <w:rPr>
-          <w:noProof/>
-        </w:rPr>
-        <w:t>6</w:t>
-      </w:r>
-      <w:r>
-        <w:rPr>
-          <w:noProof/>
-        </w:rPr>
-        <w:fldChar w:fldCharType="end"/>
-      </w:r>
-      <w:r>
-        <w:t xml:space="preserve">: CMOS layout for the </w:t>
-      </w:r>
-      <w:proofErr w:type="gramStart"/>
-      <w:r>
-        <w:t xml:space="preserve">BUFX4 </w:t>
-      </w:r>
-      <w:r>
-        <w:t xml:space="preserve"> cell</w:t>
-      </w:r>
-      <w:proofErr w:type="gramEnd"/>
-      <w:r>
-        <w:t>.</w:t>
+      <w:fldSimple w:instr=" SEQ Figure \* ARABIC ">
+        <w:r>
+          <w:rPr>
+            <w:noProof/>
+          </w:rPr>
+          <w:t>6</w:t>
+        </w:r>
+      </w:fldSimple>
+      <w:r>
+        <w:t xml:space="preserve">: CMOS layout for the BUFX4 </w:t>
+      </w:r>
+      <w:r>
+        <w:t xml:space="preserve"> cell.</w:t>
       </w:r>
     </w:p>
     <w:p>
@@ -2007,27 +1828,14 @@
       <w:r>
         <w:t xml:space="preserve">Figure </w:t>
       </w:r>
-      <w:r>
-        <w:fldChar w:fldCharType="begin"/>
-      </w:r>
-      <w:r>
-        <w:instrText xml:space="preserve"> SEQ Figure \* ARABIC </w:instrText>
-      </w:r>
-      <w:r>
-        <w:fldChar w:fldCharType="separate"/>
-      </w:r>
-      <w:r>
-        <w:rPr>
-          <w:noProof/>
-        </w:rPr>
-        <w:t>7</w:t>
-      </w:r>
-      <w:r>
-        <w:rPr>
-          <w:noProof/>
-        </w:rPr>
-        <w:fldChar w:fldCharType="end"/>
-      </w:r>
+      <w:fldSimple w:instr=" SEQ Figure \* ARABIC ">
+        <w:r>
+          <w:rPr>
+            <w:noProof/>
+          </w:rPr>
+          <w:t>7</w:t>
+        </w:r>
+      </w:fldSimple>
       <w:r>
         <w:t>: CMOS layout for the BUFX8</w:t>
       </w:r>
@@ -2051,8 +1859,12 @@
     </w:p>
     <w:p/>
     <w:sectPr>
-      <w:headerReference w:type="default" r:id="rId13"/>
-      <w:footerReference w:type="default" r:id="rId14"/>
+      <w:headerReference w:type="even" r:id="rId13"/>
+      <w:headerReference w:type="default" r:id="rId14"/>
+      <w:footerReference w:type="even" r:id="rId15"/>
+      <w:footerReference w:type="default" r:id="rId16"/>
+      <w:headerReference w:type="first" r:id="rId17"/>
+      <w:footerReference w:type="first" r:id="rId18"/>
       <w:pgSz w:w="12240" w:h="15840"/>
       <w:pgMar w:top="1440" w:right="1440" w:bottom="1440" w:left="1440" w:header="720" w:footer="720" w:gutter="0"/>
       <w:cols w:space="720"/>
@@ -2092,12 +1904,26 @@
   <w:p>
     <w:pPr>
       <w:pStyle w:val="Footer"/>
+    </w:pPr>
+  </w:p>
+</w:ftr>
+</file>
+
+<file path=word/footer2.xml><?xml version="1.0" encoding="utf-8"?>
+<w:ftr xmlns:wpc="http://schemas.microsoft.com/office/word/2010/wordprocessingCanvas" xmlns:mc="http://schemas.openxmlformats.org/markup-compatibility/2006" xmlns:o="urn:schemas-microsoft-com:office:office" xmlns:r="http://schemas.openxmlformats.org/officeDocument/2006/relationships" xmlns:m="http://schemas.openxmlformats.org/officeDocument/2006/math" xmlns:v="urn:schemas-microsoft-com:vml" xmlns:wp14="http://schemas.microsoft.com/office/word/2010/wordprocessingDrawing" xmlns:wp="http://schemas.openxmlformats.org/drawingml/2006/wordprocessingDrawing" xmlns:w10="urn:schemas-microsoft-com:office:word" xmlns:w="http://schemas.openxmlformats.org/wordprocessingml/2006/main" xmlns:w14="http://schemas.microsoft.com/office/word/2010/wordml" xmlns:w15="http://schemas.microsoft.com/office/word/2012/wordml" xmlns:wpg="http://schemas.microsoft.com/office/word/2010/wordprocessingGroup" xmlns:wpi="http://schemas.microsoft.com/office/word/2010/wordprocessingInk" xmlns:wne="http://schemas.microsoft.com/office/word/2006/wordml" xmlns:wps="http://schemas.microsoft.com/office/word/2010/wordprocessingShape" mc:Ignorable="w14 w15 wp14">
+  <w:p>
+    <w:pPr>
+      <w:pStyle w:val="Footer"/>
       <w:jc w:val="center"/>
     </w:pPr>
     <w:r>
       <w:br/>
-      <w:t>Process Information</w:t>
     </w:r>
+    <w:r>
+      <w:t>AMI 0.6μ CMOS Process</w:t>
+    </w:r>
+    <w:bookmarkStart w:id="0" w:name="_GoBack"/>
+    <w:bookmarkEnd w:id="0"/>
   </w:p>
   <w:p>
     <w:pPr>
@@ -2131,7 +1957,7 @@
           <w:rPr>
             <w:noProof/>
           </w:rPr>
-          <w:t>8</w:t>
+          <w:t>1</w:t>
         </w:r>
         <w:r>
           <w:rPr>
@@ -2150,6 +1976,16 @@
 </w:ftr>
 </file>
 
+<file path=word/footer3.xml><?xml version="1.0" encoding="utf-8"?>
+<w:ftr xmlns:wpc="http://schemas.microsoft.com/office/word/2010/wordprocessingCanvas" xmlns:mc="http://schemas.openxmlformats.org/markup-compatibility/2006" xmlns:o="urn:schemas-microsoft-com:office:office" xmlns:r="http://schemas.openxmlformats.org/officeDocument/2006/relationships" xmlns:m="http://schemas.openxmlformats.org/officeDocument/2006/math" xmlns:v="urn:schemas-microsoft-com:vml" xmlns:wp14="http://schemas.microsoft.com/office/word/2010/wordprocessingDrawing" xmlns:wp="http://schemas.openxmlformats.org/drawingml/2006/wordprocessingDrawing" xmlns:w10="urn:schemas-microsoft-com:office:word" xmlns:w="http://schemas.openxmlformats.org/wordprocessingml/2006/main" xmlns:w14="http://schemas.microsoft.com/office/word/2010/wordml" xmlns:w15="http://schemas.microsoft.com/office/word/2012/wordml" xmlns:wpg="http://schemas.microsoft.com/office/word/2010/wordprocessingGroup" xmlns:wpi="http://schemas.microsoft.com/office/word/2010/wordprocessingInk" xmlns:wne="http://schemas.microsoft.com/office/word/2006/wordml" xmlns:wps="http://schemas.microsoft.com/office/word/2010/wordprocessingShape" mc:Ignorable="w14 w15 wp14">
+  <w:p>
+    <w:pPr>
+      <w:pStyle w:val="Footer"/>
+    </w:pPr>
+  </w:p>
+</w:ftr>
+</file>
+
 <file path=word/footnotes.xml><?xml version="1.0" encoding="utf-8"?>
 <w:footnotes xmlns:wpc="http://schemas.microsoft.com/office/word/2010/wordprocessingCanvas" xmlns:mc="http://schemas.openxmlformats.org/markup-compatibility/2006" xmlns:o="urn:schemas-microsoft-com:office:office" xmlns:r="http://schemas.openxmlformats.org/officeDocument/2006/relationships" xmlns:m="http://schemas.openxmlformats.org/officeDocument/2006/math" xmlns:v="urn:schemas-microsoft-com:vml" xmlns:wp14="http://schemas.microsoft.com/office/word/2010/wordprocessingDrawing" xmlns:wp="http://schemas.openxmlformats.org/drawingml/2006/wordprocessingDrawing" xmlns:w10="urn:schemas-microsoft-com:office:word" xmlns:w="http://schemas.openxmlformats.org/wordprocessingml/2006/main" xmlns:w14="http://schemas.microsoft.com/office/word/2010/wordml" xmlns:w15="http://schemas.microsoft.com/office/word/2012/wordml" xmlns:wpg="http://schemas.microsoft.com/office/word/2010/wordprocessingGroup" xmlns:wpi="http://schemas.microsoft.com/office/word/2010/wordprocessingInk" xmlns:wne="http://schemas.microsoft.com/office/word/2006/wordml" xmlns:wps="http://schemas.microsoft.com/office/word/2010/wordprocessingShape" mc:Ignorable="w14 w15 wp14">
   <w:footnote w:type="separator" w:id="-1">
@@ -2176,6 +2012,16 @@
 </file>
 
 <file path=word/header1.xml><?xml version="1.0" encoding="utf-8"?>
+<w:hdr xmlns:wpc="http://schemas.microsoft.com/office/word/2010/wordprocessingCanvas" xmlns:mc="http://schemas.openxmlformats.org/markup-compatibility/2006" xmlns:o="urn:schemas-microsoft-com:office:office" xmlns:r="http://schemas.openxmlformats.org/officeDocument/2006/relationships" xmlns:m="http://schemas.openxmlformats.org/officeDocument/2006/math" xmlns:v="urn:schemas-microsoft-com:vml" xmlns:wp14="http://schemas.microsoft.com/office/word/2010/wordprocessingDrawing" xmlns:wp="http://schemas.openxmlformats.org/drawingml/2006/wordprocessingDrawing" xmlns:w10="urn:schemas-microsoft-com:office:word" xmlns:w="http://schemas.openxmlformats.org/wordprocessingml/2006/main" xmlns:w14="http://schemas.microsoft.com/office/word/2010/wordml" xmlns:w15="http://schemas.microsoft.com/office/word/2012/wordml" xmlns:wpg="http://schemas.microsoft.com/office/word/2010/wordprocessingGroup" xmlns:wpi="http://schemas.microsoft.com/office/word/2010/wordprocessingInk" xmlns:wne="http://schemas.microsoft.com/office/word/2006/wordml" xmlns:wps="http://schemas.microsoft.com/office/word/2010/wordprocessingShape" mc:Ignorable="w14 w15 wp14">
+  <w:p>
+    <w:pPr>
+      <w:pStyle w:val="Header"/>
+    </w:pPr>
+  </w:p>
+</w:hdr>
+</file>
+
+<file path=word/header2.xml><?xml version="1.0" encoding="utf-8"?>
 <w:hdr xmlns:wpc="http://schemas.microsoft.com/office/word/2010/wordprocessingCanvas" xmlns:mc="http://schemas.openxmlformats.org/markup-compatibility/2006" xmlns:o="urn:schemas-microsoft-com:office:office" xmlns:r="http://schemas.openxmlformats.org/officeDocument/2006/relationships" xmlns:m="http://schemas.openxmlformats.org/officeDocument/2006/math" xmlns:v="urn:schemas-microsoft-com:vml" xmlns:wp14="http://schemas.microsoft.com/office/word/2010/wordprocessingDrawing" xmlns:wp="http://schemas.openxmlformats.org/drawingml/2006/wordprocessingDrawing" xmlns:w10="urn:schemas-microsoft-com:office:word" xmlns:w="http://schemas.openxmlformats.org/wordprocessingml/2006/main" xmlns:w14="http://schemas.microsoft.com/office/word/2010/wordml" xmlns:w15="http://schemas.microsoft.com/office/word/2012/wordml" xmlns:wpg="http://schemas.microsoft.com/office/word/2010/wordprocessingGroup" xmlns:wpi="http://schemas.microsoft.com/office/word/2010/wordprocessingInk" xmlns:wne="http://schemas.microsoft.com/office/word/2006/wordml" xmlns:wps="http://schemas.microsoft.com/office/word/2010/wordprocessingShape" mc:Ignorable="w14 w15 wp14">
   <w:p>
     <w:pPr>
@@ -2186,6 +2032,16 @@
       <w:t>BUF</w:t>
     </w:r>
   </w:p>
+  <w:p>
+    <w:pPr>
+      <w:pStyle w:val="Header"/>
+    </w:pPr>
+  </w:p>
+</w:hdr>
+</file>
+
+<file path=word/header3.xml><?xml version="1.0" encoding="utf-8"?>
+<w:hdr xmlns:wpc="http://schemas.microsoft.com/office/word/2010/wordprocessingCanvas" xmlns:mc="http://schemas.openxmlformats.org/markup-compatibility/2006" xmlns:o="urn:schemas-microsoft-com:office:office" xmlns:r="http://schemas.openxmlformats.org/officeDocument/2006/relationships" xmlns:m="http://schemas.openxmlformats.org/officeDocument/2006/math" xmlns:v="urn:schemas-microsoft-com:vml" xmlns:wp14="http://schemas.microsoft.com/office/word/2010/wordprocessingDrawing" xmlns:wp="http://schemas.openxmlformats.org/drawingml/2006/wordprocessingDrawing" xmlns:w10="urn:schemas-microsoft-com:office:word" xmlns:w="http://schemas.openxmlformats.org/wordprocessingml/2006/main" xmlns:w14="http://schemas.microsoft.com/office/word/2010/wordml" xmlns:w15="http://schemas.microsoft.com/office/word/2012/wordml" xmlns:wpg="http://schemas.microsoft.com/office/word/2010/wordprocessingGroup" xmlns:wpi="http://schemas.microsoft.com/office/word/2010/wordprocessingInk" xmlns:wne="http://schemas.microsoft.com/office/word/2006/wordml" xmlns:wps="http://schemas.microsoft.com/office/word/2010/wordprocessingShape" mc:Ignorable="w14 w15 wp14">
   <w:p>
     <w:pPr>
       <w:pStyle w:val="Header"/>

</xml_diff>

<commit_message>
Added all pictures required for Cell data sheet
</commit_message>
<xml_diff>
--- a/Documents/Final Documentation/Cell Data Sheet/BUFF/BUF_CELL_DESCRIPTION.docx
+++ b/Documents/Final Documentation/Cell Data Sheet/BUFF/BUF_CELL_DESCRIPTION.docx
@@ -215,8 +215,16 @@
         <w:rPr>
           <w:b/>
         </w:rPr>
-        <w:t>Behavioral Verilog:</w:t>
-      </w:r>
+        <w:t>Behavioral Verilog</w:t>
+      </w:r>
+      <w:proofErr w:type="gramStart"/>
+      <w:r>
+        <w:rPr>
+          <w:b/>
+        </w:rPr>
+        <w:t>:</w:t>
+      </w:r>
+      <w:proofErr w:type="gramEnd"/>
       <w:r>
         <w:rPr>
           <w:b/>
@@ -239,8 +247,13 @@
       <w:pPr>
         <w:spacing w:after="0"/>
       </w:pPr>
-      <w:r>
-        <w:t>module BUFX2 ( Y, A );</w:t>
+      <w:proofErr w:type="gramStart"/>
+      <w:r>
+        <w:t>module</w:t>
+      </w:r>
+      <w:proofErr w:type="gramEnd"/>
+      <w:r>
+        <w:t xml:space="preserve"> BUFX2 ( Y, A );</w:t>
       </w:r>
     </w:p>
     <w:p>
@@ -248,7 +261,15 @@
         <w:spacing w:after="0"/>
       </w:pPr>
       <w:r>
-        <w:t xml:space="preserve">  input A;</w:t>
+        <w:t xml:space="preserve">  </w:t>
+      </w:r>
+      <w:proofErr w:type="gramStart"/>
+      <w:r>
+        <w:t>input</w:t>
+      </w:r>
+      <w:proofErr w:type="gramEnd"/>
+      <w:r>
+        <w:t xml:space="preserve"> A;</w:t>
       </w:r>
     </w:p>
     <w:p>
@@ -256,7 +277,15 @@
         <w:spacing w:after="0"/>
       </w:pPr>
       <w:r>
-        <w:t xml:space="preserve">  output Y;</w:t>
+        <w:t xml:space="preserve">  </w:t>
+      </w:r>
+      <w:proofErr w:type="gramStart"/>
+      <w:r>
+        <w:t>output</w:t>
+      </w:r>
+      <w:proofErr w:type="gramEnd"/>
+      <w:r>
+        <w:t xml:space="preserve"> Y;</w:t>
       </w:r>
     </w:p>
     <w:p>
@@ -264,7 +293,17 @@
         <w:spacing w:after="0"/>
       </w:pPr>
       <w:r>
-        <w:t xml:space="preserve">   buf _i0(Y,A);</w:t>
+        <w:t xml:space="preserve">   </w:t>
+      </w:r>
+      <w:proofErr w:type="spellStart"/>
+      <w:proofErr w:type="gramStart"/>
+      <w:r>
+        <w:t>buf</w:t>
+      </w:r>
+      <w:proofErr w:type="spellEnd"/>
+      <w:proofErr w:type="gramEnd"/>
+      <w:r>
+        <w:t xml:space="preserve"> _i0(Y,A);</w:t>
       </w:r>
     </w:p>
     <w:p>
@@ -272,8 +311,13 @@
         <w:spacing w:after="0"/>
       </w:pPr>
       <w:r>
-        <w:t xml:space="preserve">    specify</w:t>
-      </w:r>
+        <w:t xml:space="preserve">    </w:t>
+      </w:r>
+      <w:proofErr w:type="gramStart"/>
+      <w:r>
+        <w:t>specify</w:t>
+      </w:r>
+      <w:proofErr w:type="gramEnd"/>
     </w:p>
     <w:p>
       <w:pPr>
@@ -288,16 +332,27 @@
         <w:spacing w:after="0"/>
       </w:pPr>
       <w:r>
-        <w:t xml:space="preserve">   endspecify</w:t>
-      </w:r>
+        <w:t xml:space="preserve">   </w:t>
+      </w:r>
+      <w:proofErr w:type="spellStart"/>
+      <w:proofErr w:type="gramStart"/>
+      <w:r>
+        <w:t>endspecify</w:t>
+      </w:r>
+      <w:proofErr w:type="spellEnd"/>
+      <w:proofErr w:type="gramEnd"/>
     </w:p>
     <w:p>
       <w:pPr>
         <w:spacing w:after="0"/>
       </w:pPr>
+      <w:proofErr w:type="spellStart"/>
+      <w:proofErr w:type="gramStart"/>
       <w:r>
         <w:t>endmodule</w:t>
       </w:r>
+      <w:proofErr w:type="spellEnd"/>
+      <w:proofErr w:type="gramEnd"/>
       <w:r>
         <w:br/>
       </w:r>
@@ -367,7 +422,21 @@
               <w:rPr>
                 <w:b/>
               </w:rPr>
-              <w:t>Height (μM)</w:t>
+              <w:t>Height (</w:t>
+            </w:r>
+            <w:proofErr w:type="spellStart"/>
+            <w:r>
+              <w:rPr>
+                <w:b/>
+              </w:rPr>
+              <w:t>μM</w:t>
+            </w:r>
+            <w:proofErr w:type="spellEnd"/>
+            <w:r>
+              <w:rPr>
+                <w:b/>
+              </w:rPr>
+              <w:t>)</w:t>
             </w:r>
           </w:p>
         </w:tc>
@@ -386,7 +455,21 @@
               <w:rPr>
                 <w:b/>
               </w:rPr>
-              <w:t>Width (μM)</w:t>
+              <w:t>Width (</w:t>
+            </w:r>
+            <w:proofErr w:type="spellStart"/>
+            <w:r>
+              <w:rPr>
+                <w:b/>
+              </w:rPr>
+              <w:t>μM</w:t>
+            </w:r>
+            <w:proofErr w:type="spellEnd"/>
+            <w:r>
+              <w:rPr>
+                <w:b/>
+              </w:rPr>
+              <w:t>)</w:t>
             </w:r>
           </w:p>
         </w:tc>
@@ -1123,6 +1206,7 @@
         </w:rPr>
         <w:br/>
       </w:r>
+      <w:bookmarkStart w:id="0" w:name="_GoBack"/>
       <w:r>
         <w:rPr>
           <w:b/>
@@ -1130,9 +1214,9 @@
         </w:rPr>
         <w:drawing>
           <wp:inline distT="0" distB="0" distL="0" distR="0" wp14:anchorId="05410E3A" wp14:editId="2BCB7993">
-            <wp:extent cx="3406140" cy="1234440"/>
-            <wp:effectExtent l="0" t="0" r="3810" b="3810"/>
-            <wp:docPr id="2" name="Picture 2" descr="C:\Users\Travis\Documents\GitHub\ECE6710_06\Documents\Final Documentation\Cell Data Sheet\BUFF\BUFF_SYMBOL.PNG"/>
+            <wp:extent cx="3308882" cy="1234440"/>
+            <wp:effectExtent l="0" t="0" r="6350" b="3810"/>
+            <wp:docPr id="2" name="Picture 2"/>
             <wp:cNvGraphicFramePr>
               <a:graphicFrameLocks xmlns:a="http://schemas.openxmlformats.org/drawingml/2006/main" noChangeAspect="1"/>
             </wp:cNvGraphicFramePr>
@@ -1153,7 +1237,6 @@
                         </a:ext>
                       </a:extLst>
                     </a:blip>
-                    <a:srcRect/>
                     <a:stretch>
                       <a:fillRect/>
                     </a:stretch>
@@ -1161,7 +1244,7 @@
                   <pic:spPr bwMode="auto">
                     <a:xfrm>
                       <a:off x="0" y="0"/>
-                      <a:ext cx="3406140" cy="1234440"/>
+                      <a:ext cx="3308882" cy="1234440"/>
                     </a:xfrm>
                     <a:prstGeom prst="rect">
                       <a:avLst/>
@@ -1177,6 +1260,7 @@
           </wp:inline>
         </w:drawing>
       </w:r>
+      <w:bookmarkEnd w:id="0"/>
     </w:p>
     <w:p>
       <w:pPr>
@@ -1209,14 +1293,27 @@
       <w:r>
         <w:t xml:space="preserve">Figure </w:t>
       </w:r>
-      <w:fldSimple w:instr=" SEQ Figure \* ARABIC ">
-        <w:r>
-          <w:rPr>
-            <w:noProof/>
-          </w:rPr>
-          <w:t>1</w:t>
-        </w:r>
-      </w:fldSimple>
+      <w:r>
+        <w:fldChar w:fldCharType="begin"/>
+      </w:r>
+      <w:r>
+        <w:instrText xml:space="preserve"> SEQ Figure \* ARABIC </w:instrText>
+      </w:r>
+      <w:r>
+        <w:fldChar w:fldCharType="separate"/>
+      </w:r>
+      <w:r>
+        <w:rPr>
+          <w:noProof/>
+        </w:rPr>
+        <w:t>1</w:t>
+      </w:r>
+      <w:r>
+        <w:rPr>
+          <w:noProof/>
+        </w:rPr>
+        <w:fldChar w:fldCharType="end"/>
+      </w:r>
       <w:r>
         <w:t>: Symbol View for the buffer</w:t>
       </w:r>
@@ -1234,8 +1331,16 @@
         <w:rPr>
           <w:b/>
         </w:rPr>
-        <w:t>CMOS Schematic:</w:t>
-      </w:r>
+        <w:t>CMOS Schematic</w:t>
+      </w:r>
+      <w:proofErr w:type="gramStart"/>
+      <w:r>
+        <w:rPr>
+          <w:b/>
+        </w:rPr>
+        <w:t>:</w:t>
+      </w:r>
+      <w:proofErr w:type="gramEnd"/>
       <w:r>
         <w:rPr>
           <w:b/>
@@ -1320,14 +1425,27 @@
       <w:r>
         <w:t xml:space="preserve">Figure </w:t>
       </w:r>
-      <w:fldSimple w:instr=" SEQ Figure \* ARABIC ">
-        <w:r>
-          <w:rPr>
-            <w:noProof/>
-          </w:rPr>
-          <w:t>2</w:t>
-        </w:r>
-      </w:fldSimple>
+      <w:r>
+        <w:fldChar w:fldCharType="begin"/>
+      </w:r>
+      <w:r>
+        <w:instrText xml:space="preserve"> SEQ Figure \* ARABIC </w:instrText>
+      </w:r>
+      <w:r>
+        <w:fldChar w:fldCharType="separate"/>
+      </w:r>
+      <w:r>
+        <w:rPr>
+          <w:noProof/>
+        </w:rPr>
+        <w:t>2</w:t>
+      </w:r>
+      <w:r>
+        <w:rPr>
+          <w:noProof/>
+        </w:rPr>
+        <w:fldChar w:fldCharType="end"/>
+      </w:r>
       <w:r>
         <w:t>: CMOS Schematic for the BUFX2</w:t>
       </w:r>
@@ -1403,14 +1521,27 @@
       <w:r>
         <w:t xml:space="preserve">Figure </w:t>
       </w:r>
-      <w:fldSimple w:instr=" SEQ Figure \* ARABIC ">
-        <w:r>
-          <w:rPr>
-            <w:noProof/>
-          </w:rPr>
-          <w:t>3</w:t>
-        </w:r>
-      </w:fldSimple>
+      <w:r>
+        <w:fldChar w:fldCharType="begin"/>
+      </w:r>
+      <w:r>
+        <w:instrText xml:space="preserve"> SEQ Figure \* ARABIC </w:instrText>
+      </w:r>
+      <w:r>
+        <w:fldChar w:fldCharType="separate"/>
+      </w:r>
+      <w:r>
+        <w:rPr>
+          <w:noProof/>
+        </w:rPr>
+        <w:t>3</w:t>
+      </w:r>
+      <w:r>
+        <w:rPr>
+          <w:noProof/>
+        </w:rPr>
+        <w:fldChar w:fldCharType="end"/>
+      </w:r>
       <w:r>
         <w:t>: CMOS Schematic for the BUFX2</w:t>
       </w:r>
@@ -1486,14 +1617,27 @@
       <w:r>
         <w:t xml:space="preserve">Figure </w:t>
       </w:r>
-      <w:fldSimple w:instr=" SEQ Figure \* ARABIC ">
-        <w:r>
-          <w:rPr>
-            <w:noProof/>
-          </w:rPr>
-          <w:t>4</w:t>
-        </w:r>
-      </w:fldSimple>
+      <w:r>
+        <w:fldChar w:fldCharType="begin"/>
+      </w:r>
+      <w:r>
+        <w:instrText xml:space="preserve"> SEQ Figure \* ARABIC </w:instrText>
+      </w:r>
+      <w:r>
+        <w:fldChar w:fldCharType="separate"/>
+      </w:r>
+      <w:r>
+        <w:rPr>
+          <w:noProof/>
+        </w:rPr>
+        <w:t>4</w:t>
+      </w:r>
+      <w:r>
+        <w:rPr>
+          <w:noProof/>
+        </w:rPr>
+        <w:fldChar w:fldCharType="end"/>
+      </w:r>
       <w:r>
         <w:t>: CMOS Schematic for the BUFX8</w:t>
       </w:r>
@@ -1627,14 +1771,27 @@
       <w:r>
         <w:t xml:space="preserve">Figure </w:t>
       </w:r>
-      <w:fldSimple w:instr=" SEQ Figure \* ARABIC ">
-        <w:r>
-          <w:rPr>
-            <w:noProof/>
-          </w:rPr>
-          <w:t>5</w:t>
-        </w:r>
-      </w:fldSimple>
+      <w:r>
+        <w:fldChar w:fldCharType="begin"/>
+      </w:r>
+      <w:r>
+        <w:instrText xml:space="preserve"> SEQ Figure \* ARABIC </w:instrText>
+      </w:r>
+      <w:r>
+        <w:fldChar w:fldCharType="separate"/>
+      </w:r>
+      <w:r>
+        <w:rPr>
+          <w:noProof/>
+        </w:rPr>
+        <w:t>5</w:t>
+      </w:r>
+      <w:r>
+        <w:rPr>
+          <w:noProof/>
+        </w:rPr>
+        <w:fldChar w:fldCharType="end"/>
+      </w:r>
       <w:r>
         <w:t>: CMOS layout for the BUFX2</w:t>
       </w:r>
@@ -1726,19 +1883,40 @@
       <w:r>
         <w:t xml:space="preserve">Figure </w:t>
       </w:r>
-      <w:fldSimple w:instr=" SEQ Figure \* ARABIC ">
-        <w:r>
-          <w:rPr>
-            <w:noProof/>
-          </w:rPr>
-          <w:t>6</w:t>
-        </w:r>
-      </w:fldSimple>
-      <w:r>
-        <w:t xml:space="preserve">: CMOS layout for the BUFX4 </w:t>
-      </w:r>
-      <w:r>
-        <w:t xml:space="preserve"> cell.</w:t>
+      <w:r>
+        <w:fldChar w:fldCharType="begin"/>
+      </w:r>
+      <w:r>
+        <w:instrText xml:space="preserve"> SEQ Figure \* ARABIC </w:instrText>
+      </w:r>
+      <w:r>
+        <w:fldChar w:fldCharType="separate"/>
+      </w:r>
+      <w:r>
+        <w:rPr>
+          <w:noProof/>
+        </w:rPr>
+        <w:t>6</w:t>
+      </w:r>
+      <w:r>
+        <w:rPr>
+          <w:noProof/>
+        </w:rPr>
+        <w:fldChar w:fldCharType="end"/>
+      </w:r>
+      <w:r>
+        <w:t xml:space="preserve">: CMOS layout for the </w:t>
+      </w:r>
+      <w:proofErr w:type="gramStart"/>
+      <w:r>
+        <w:t xml:space="preserve">BUFX4 </w:t>
+      </w:r>
+      <w:r>
+        <w:t xml:space="preserve"> cell</w:t>
+      </w:r>
+      <w:proofErr w:type="gramEnd"/>
+      <w:r>
+        <w:t>.</w:t>
       </w:r>
     </w:p>
     <w:p>
@@ -1828,14 +2006,27 @@
       <w:r>
         <w:t xml:space="preserve">Figure </w:t>
       </w:r>
-      <w:fldSimple w:instr=" SEQ Figure \* ARABIC ">
-        <w:r>
-          <w:rPr>
-            <w:noProof/>
-          </w:rPr>
-          <w:t>7</w:t>
-        </w:r>
-      </w:fldSimple>
+      <w:r>
+        <w:fldChar w:fldCharType="begin"/>
+      </w:r>
+      <w:r>
+        <w:instrText xml:space="preserve"> SEQ Figure \* ARABIC </w:instrText>
+      </w:r>
+      <w:r>
+        <w:fldChar w:fldCharType="separate"/>
+      </w:r>
+      <w:r>
+        <w:rPr>
+          <w:noProof/>
+        </w:rPr>
+        <w:t>7</w:t>
+      </w:r>
+      <w:r>
+        <w:rPr>
+          <w:noProof/>
+        </w:rPr>
+        <w:fldChar w:fldCharType="end"/>
+      </w:r>
       <w:r>
         <w:t>: CMOS layout for the BUFX8</w:t>
       </w:r>
@@ -1922,8 +2113,6 @@
     <w:r>
       <w:t>AMI 0.6μ CMOS Process</w:t>
     </w:r>
-    <w:bookmarkStart w:id="0" w:name="_GoBack"/>
-    <w:bookmarkEnd w:id="0"/>
   </w:p>
   <w:p>
     <w:pPr>
@@ -1957,7 +2146,7 @@
           <w:rPr>
             <w:noProof/>
           </w:rPr>
-          <w:t>1</w:t>
+          <w:t>8</w:t>
         </w:r>
         <w:r>
           <w:rPr>

</xml_diff>

<commit_message>
seperated timing data, added timing data to all completed cell data sheets,
</commit_message>
<xml_diff>
--- a/Documents/Final Documentation/Cell Data Sheet/BUFF/BUF_CELL_DESCRIPTION.docx
+++ b/Documents/Final Documentation/Cell Data Sheet/BUFF/BUF_CELL_DESCRIPTION.docx
@@ -495,7 +495,7 @@
             </w:r>
             <w:r>
               <w:tab/>
-              <w:t>BUFFX2</w:t>
+              <w:t>BUFX2</w:t>
             </w:r>
           </w:p>
         </w:tc>
@@ -546,7 +546,10 @@
               <w:jc w:val="center"/>
             </w:pPr>
             <w:r>
-              <w:t>BUFFX4</w:t>
+              <w:t>BU</w:t>
+            </w:r>
+            <w:r>
+              <w:t>FX4</w:t>
             </w:r>
           </w:p>
         </w:tc>
@@ -597,7 +600,10 @@
               <w:jc w:val="center"/>
             </w:pPr>
             <w:r>
-              <w:t>BUFFX8</w:t>
+              <w:t>BU</w:t>
+            </w:r>
+            <w:r>
+              <w:t>FX8</w:t>
             </w:r>
           </w:p>
         </w:tc>
@@ -724,6 +730,26 @@
               </w:rPr>
               <w:t>Min.</w:t>
             </w:r>
+            <w:r>
+              <w:rPr>
+                <w:b/>
+              </w:rPr>
+              <w:t xml:space="preserve"> (</w:t>
+            </w:r>
+            <w:proofErr w:type="spellStart"/>
+            <w:r>
+              <w:rPr>
+                <w:b/>
+              </w:rPr>
+              <w:t>nS</w:t>
+            </w:r>
+            <w:proofErr w:type="spellEnd"/>
+            <w:r>
+              <w:rPr>
+                <w:b/>
+              </w:rPr>
+              <w:t>)</w:t>
+            </w:r>
           </w:p>
         </w:tc>
         <w:tc>
@@ -742,6 +768,26 @@
                 <w:b/>
               </w:rPr>
               <w:t>Max.</w:t>
+            </w:r>
+            <w:r>
+              <w:rPr>
+                <w:b/>
+              </w:rPr>
+              <w:t xml:space="preserve"> (</w:t>
+            </w:r>
+            <w:proofErr w:type="spellStart"/>
+            <w:r>
+              <w:rPr>
+                <w:b/>
+              </w:rPr>
+              <w:t>nS</w:t>
+            </w:r>
+            <w:proofErr w:type="spellEnd"/>
+            <w:r>
+              <w:rPr>
+                <w:b/>
+              </w:rPr>
+              <w:t>)</w:t>
             </w:r>
           </w:p>
         </w:tc>
@@ -755,6 +801,10 @@
             <w:pPr>
               <w:jc w:val="center"/>
             </w:pPr>
+            <w:bookmarkStart w:id="0" w:name="_GoBack" w:colFirst="1" w:colLast="2"/>
+            <w:r>
+              <w:t>BUFX2</w:t>
+            </w:r>
           </w:p>
         </w:tc>
         <w:tc>
@@ -764,10 +814,10 @@
           <w:p>
             <w:pPr>
               <w:jc w:val="center"/>
-              <w:rPr>
-                <w:b/>
-              </w:rPr>
-            </w:pPr>
+            </w:pPr>
+            <w:r>
+              <w:t>0.460967</w:t>
+            </w:r>
           </w:p>
         </w:tc>
         <w:tc>
@@ -777,14 +827,97 @@
           <w:p>
             <w:pPr>
               <w:jc w:val="center"/>
-              <w:rPr>
-                <w:b/>
-              </w:rPr>
-            </w:pPr>
+            </w:pPr>
+            <w:r>
+              <w:t>4.271176</w:t>
+            </w:r>
+          </w:p>
+        </w:tc>
+      </w:tr>
+      <w:tr>
+        <w:tc>
+          <w:tcPr>
+            <w:tcW w:w="3116" w:type="dxa"/>
+          </w:tcPr>
+          <w:p>
+            <w:pPr>
+              <w:jc w:val="center"/>
+            </w:pPr>
+            <w:r>
+              <w:t>BUFX4</w:t>
+            </w:r>
+          </w:p>
+        </w:tc>
+        <w:tc>
+          <w:tcPr>
+            <w:tcW w:w="3117" w:type="dxa"/>
+          </w:tcPr>
+          <w:p>
+            <w:pPr>
+              <w:jc w:val="center"/>
+            </w:pPr>
+            <w:r>
+              <w:t>0.550102</w:t>
+            </w:r>
+          </w:p>
+        </w:tc>
+        <w:tc>
+          <w:tcPr>
+            <w:tcW w:w="3117" w:type="dxa"/>
+          </w:tcPr>
+          <w:p>
+            <w:pPr>
+              <w:jc w:val="center"/>
+            </w:pPr>
+            <w:r>
+              <w:t>4.247614</w:t>
+            </w:r>
+          </w:p>
+        </w:tc>
+      </w:tr>
+      <w:tr>
+        <w:tc>
+          <w:tcPr>
+            <w:tcW w:w="3116" w:type="dxa"/>
+          </w:tcPr>
+          <w:p>
+            <w:pPr>
+              <w:jc w:val="center"/>
+            </w:pPr>
+            <w:r>
+              <w:t>BUFX8</w:t>
+            </w:r>
+          </w:p>
+        </w:tc>
+        <w:tc>
+          <w:tcPr>
+            <w:tcW w:w="3117" w:type="dxa"/>
+          </w:tcPr>
+          <w:p>
+            <w:pPr>
+              <w:jc w:val="center"/>
+            </w:pPr>
+            <w:r>
+              <w:t>0.453907</w:t>
+            </w:r>
+          </w:p>
+        </w:tc>
+        <w:tc>
+          <w:tcPr>
+            <w:tcW w:w="3117" w:type="dxa"/>
+          </w:tcPr>
+          <w:p>
+            <w:pPr>
+              <w:jc w:val="center"/>
+            </w:pPr>
+            <w:r>
+              <w:t>4.082325</w:t>
+            </w:r>
           </w:p>
         </w:tc>
       </w:tr>
     </w:tbl>
+    <w:bookmarkEnd w:id="0"/>
     <w:p>
       <w:pPr>
         <w:jc w:val="center"/>
@@ -792,6 +925,19 @@
           <w:b/>
         </w:rPr>
       </w:pPr>
+      <w:r>
+        <w:rPr>
+          <w:b/>
+        </w:rPr>
+        <w:lastRenderedPageBreak/>
+        <w:br/>
+      </w:r>
+      <w:r>
+        <w:rPr>
+          <w:b/>
+        </w:rPr>
+        <w:br/>
+      </w:r>
       <w:r>
         <w:rPr>
           <w:b/>
@@ -847,6 +993,26 @@
               </w:rPr>
               <w:t>Min.</w:t>
             </w:r>
+            <w:r>
+              <w:rPr>
+                <w:b/>
+              </w:rPr>
+              <w:t xml:space="preserve"> (</w:t>
+            </w:r>
+            <w:proofErr w:type="spellStart"/>
+            <w:r>
+              <w:rPr>
+                <w:b/>
+              </w:rPr>
+              <w:t>nS</w:t>
+            </w:r>
+            <w:proofErr w:type="spellEnd"/>
+            <w:r>
+              <w:rPr>
+                <w:b/>
+              </w:rPr>
+              <w:t>)</w:t>
+            </w:r>
           </w:p>
         </w:tc>
         <w:tc>
@@ -865,6 +1031,26 @@
                 <w:b/>
               </w:rPr>
               <w:t>Max.</w:t>
+            </w:r>
+            <w:r>
+              <w:rPr>
+                <w:b/>
+              </w:rPr>
+              <w:t xml:space="preserve"> (</w:t>
+            </w:r>
+            <w:proofErr w:type="spellStart"/>
+            <w:r>
+              <w:rPr>
+                <w:b/>
+              </w:rPr>
+              <w:t>nS</w:t>
+            </w:r>
+            <w:proofErr w:type="spellEnd"/>
+            <w:r>
+              <w:rPr>
+                <w:b/>
+              </w:rPr>
+              <w:t>)</w:t>
             </w:r>
           </w:p>
         </w:tc>
@@ -878,6 +1064,9 @@
             <w:pPr>
               <w:jc w:val="center"/>
             </w:pPr>
+            <w:r>
+              <w:t>BUFX2</w:t>
+            </w:r>
           </w:p>
         </w:tc>
         <w:tc>
@@ -887,10 +1076,10 @@
           <w:p>
             <w:pPr>
               <w:jc w:val="center"/>
-              <w:rPr>
-                <w:b/>
-              </w:rPr>
-            </w:pPr>
+            </w:pPr>
+            <w:r>
+              <w:t>0.428696</w:t>
+            </w:r>
           </w:p>
         </w:tc>
         <w:tc>
@@ -900,10 +1089,92 @@
           <w:p>
             <w:pPr>
               <w:jc w:val="center"/>
-              <w:rPr>
-                <w:b/>
-              </w:rPr>
-            </w:pPr>
+            </w:pPr>
+            <w:r>
+              <w:t>4.678109</w:t>
+            </w:r>
+          </w:p>
+        </w:tc>
+      </w:tr>
+      <w:tr>
+        <w:tc>
+          <w:tcPr>
+            <w:tcW w:w="3116" w:type="dxa"/>
+          </w:tcPr>
+          <w:p>
+            <w:pPr>
+              <w:jc w:val="center"/>
+            </w:pPr>
+            <w:r>
+              <w:t>BUFX4</w:t>
+            </w:r>
+          </w:p>
+        </w:tc>
+        <w:tc>
+          <w:tcPr>
+            <w:tcW w:w="3117" w:type="dxa"/>
+          </w:tcPr>
+          <w:p>
+            <w:pPr>
+              <w:jc w:val="center"/>
+            </w:pPr>
+            <w:r>
+              <w:t>0.468653</w:t>
+            </w:r>
+          </w:p>
+        </w:tc>
+        <w:tc>
+          <w:tcPr>
+            <w:tcW w:w="3117" w:type="dxa"/>
+          </w:tcPr>
+          <w:p>
+            <w:pPr>
+              <w:jc w:val="center"/>
+            </w:pPr>
+            <w:r>
+              <w:t>4.338193</w:t>
+            </w:r>
+          </w:p>
+        </w:tc>
+      </w:tr>
+      <w:tr>
+        <w:tc>
+          <w:tcPr>
+            <w:tcW w:w="3116" w:type="dxa"/>
+          </w:tcPr>
+          <w:p>
+            <w:pPr>
+              <w:jc w:val="center"/>
+            </w:pPr>
+            <w:r>
+              <w:t>BUFX8</w:t>
+            </w:r>
+          </w:p>
+        </w:tc>
+        <w:tc>
+          <w:tcPr>
+            <w:tcW w:w="3117" w:type="dxa"/>
+          </w:tcPr>
+          <w:p>
+            <w:pPr>
+              <w:jc w:val="center"/>
+            </w:pPr>
+            <w:r>
+              <w:t>0.433059</w:t>
+            </w:r>
+          </w:p>
+        </w:tc>
+        <w:tc>
+          <w:tcPr>
+            <w:tcW w:w="3117" w:type="dxa"/>
+          </w:tcPr>
+          <w:p>
+            <w:pPr>
+              <w:jc w:val="center"/>
+            </w:pPr>
+            <w:r>
+              <w:t>4.346652</w:t>
+            </w:r>
           </w:p>
         </w:tc>
       </w:tr>
@@ -919,7 +1190,6 @@
         <w:rPr>
           <w:b/>
         </w:rPr>
-        <w:lastRenderedPageBreak/>
         <w:br/>
         <w:t>Output Fall Time:</w:t>
       </w:r>
@@ -972,6 +1242,26 @@
               </w:rPr>
               <w:t>Min.</w:t>
             </w:r>
+            <w:r>
+              <w:rPr>
+                <w:b/>
+              </w:rPr>
+              <w:t xml:space="preserve"> (</w:t>
+            </w:r>
+            <w:proofErr w:type="spellStart"/>
+            <w:r>
+              <w:rPr>
+                <w:b/>
+              </w:rPr>
+              <w:t>nS</w:t>
+            </w:r>
+            <w:proofErr w:type="spellEnd"/>
+            <w:r>
+              <w:rPr>
+                <w:b/>
+              </w:rPr>
+              <w:t>)</w:t>
+            </w:r>
           </w:p>
         </w:tc>
         <w:tc>
@@ -990,6 +1280,26 @@
                 <w:b/>
               </w:rPr>
               <w:t>Max.</w:t>
+            </w:r>
+            <w:r>
+              <w:rPr>
+                <w:b/>
+              </w:rPr>
+              <w:t xml:space="preserve"> (</w:t>
+            </w:r>
+            <w:proofErr w:type="spellStart"/>
+            <w:r>
+              <w:rPr>
+                <w:b/>
+              </w:rPr>
+              <w:t>nS</w:t>
+            </w:r>
+            <w:proofErr w:type="spellEnd"/>
+            <w:r>
+              <w:rPr>
+                <w:b/>
+              </w:rPr>
+              <w:t>)</w:t>
             </w:r>
           </w:p>
         </w:tc>
@@ -1003,6 +1313,9 @@
             <w:pPr>
               <w:jc w:val="center"/>
             </w:pPr>
+            <w:r>
+              <w:t>BUFX2</w:t>
+            </w:r>
           </w:p>
         </w:tc>
         <w:tc>
@@ -1012,10 +1325,10 @@
           <w:p>
             <w:pPr>
               <w:jc w:val="center"/>
-              <w:rPr>
-                <w:b/>
-              </w:rPr>
-            </w:pPr>
+            </w:pPr>
+            <w:r>
+              <w:t>0.204083</w:t>
+            </w:r>
           </w:p>
         </w:tc>
         <w:tc>
@@ -1025,10 +1338,92 @@
           <w:p>
             <w:pPr>
               <w:jc w:val="center"/>
-              <w:rPr>
-                <w:b/>
-              </w:rPr>
-            </w:pPr>
+            </w:pPr>
+            <w:r>
+              <w:t>3.555283</w:t>
+            </w:r>
+          </w:p>
+        </w:tc>
+      </w:tr>
+      <w:tr>
+        <w:tc>
+          <w:tcPr>
+            <w:tcW w:w="3116" w:type="dxa"/>
+          </w:tcPr>
+          <w:p>
+            <w:pPr>
+              <w:jc w:val="center"/>
+            </w:pPr>
+            <w:r>
+              <w:t>BUFX4</w:t>
+            </w:r>
+          </w:p>
+        </w:tc>
+        <w:tc>
+          <w:tcPr>
+            <w:tcW w:w="3117" w:type="dxa"/>
+          </w:tcPr>
+          <w:p>
+            <w:pPr>
+              <w:jc w:val="center"/>
+            </w:pPr>
+            <w:r>
+              <w:t>0.195164</w:t>
+            </w:r>
+          </w:p>
+        </w:tc>
+        <w:tc>
+          <w:tcPr>
+            <w:tcW w:w="3117" w:type="dxa"/>
+          </w:tcPr>
+          <w:p>
+            <w:pPr>
+              <w:jc w:val="center"/>
+            </w:pPr>
+            <w:r>
+              <w:t>4.338193</w:t>
+            </w:r>
+          </w:p>
+        </w:tc>
+      </w:tr>
+      <w:tr>
+        <w:tc>
+          <w:tcPr>
+            <w:tcW w:w="3116" w:type="dxa"/>
+          </w:tcPr>
+          <w:p>
+            <w:pPr>
+              <w:jc w:val="center"/>
+            </w:pPr>
+            <w:r>
+              <w:t>BUFX8</w:t>
+            </w:r>
+          </w:p>
+        </w:tc>
+        <w:tc>
+          <w:tcPr>
+            <w:tcW w:w="3117" w:type="dxa"/>
+          </w:tcPr>
+          <w:p>
+            <w:pPr>
+              <w:jc w:val="center"/>
+            </w:pPr>
+            <w:r>
+              <w:t>0.184735</w:t>
+            </w:r>
+          </w:p>
+        </w:tc>
+        <w:tc>
+          <w:tcPr>
+            <w:tcW w:w="3117" w:type="dxa"/>
+          </w:tcPr>
+          <w:p>
+            <w:pPr>
+              <w:jc w:val="center"/>
+            </w:pPr>
+            <w:r>
+              <w:t>4.346652</w:t>
+            </w:r>
           </w:p>
         </w:tc>
       </w:tr>
@@ -1095,6 +1490,26 @@
               </w:rPr>
               <w:t>Min.</w:t>
             </w:r>
+            <w:r>
+              <w:rPr>
+                <w:b/>
+              </w:rPr>
+              <w:t xml:space="preserve"> (</w:t>
+            </w:r>
+            <w:proofErr w:type="spellStart"/>
+            <w:r>
+              <w:rPr>
+                <w:b/>
+              </w:rPr>
+              <w:t>nS</w:t>
+            </w:r>
+            <w:proofErr w:type="spellEnd"/>
+            <w:r>
+              <w:rPr>
+                <w:b/>
+              </w:rPr>
+              <w:t>)</w:t>
+            </w:r>
           </w:p>
         </w:tc>
         <w:tc>
@@ -1113,6 +1528,26 @@
                 <w:b/>
               </w:rPr>
               <w:t>Max.</w:t>
+            </w:r>
+            <w:r>
+              <w:rPr>
+                <w:b/>
+              </w:rPr>
+              <w:t xml:space="preserve"> (</w:t>
+            </w:r>
+            <w:proofErr w:type="spellStart"/>
+            <w:r>
+              <w:rPr>
+                <w:b/>
+              </w:rPr>
+              <w:t>nS</w:t>
+            </w:r>
+            <w:proofErr w:type="spellEnd"/>
+            <w:r>
+              <w:rPr>
+                <w:b/>
+              </w:rPr>
+              <w:t>)</w:t>
             </w:r>
           </w:p>
         </w:tc>
@@ -1126,6 +1561,9 @@
             <w:pPr>
               <w:jc w:val="center"/>
             </w:pPr>
+            <w:r>
+              <w:t>BUFX2</w:t>
+            </w:r>
           </w:p>
         </w:tc>
         <w:tc>
@@ -1135,10 +1573,10 @@
           <w:p>
             <w:pPr>
               <w:jc w:val="center"/>
-              <w:rPr>
-                <w:b/>
-              </w:rPr>
-            </w:pPr>
+            </w:pPr>
+            <w:r>
+              <w:t>0.200962</w:t>
+            </w:r>
           </w:p>
         </w:tc>
         <w:tc>
@@ -1148,10 +1586,92 @@
           <w:p>
             <w:pPr>
               <w:jc w:val="center"/>
-              <w:rPr>
-                <w:b/>
-              </w:rPr>
-            </w:pPr>
+            </w:pPr>
+            <w:r>
+              <w:t>3.287624</w:t>
+            </w:r>
+          </w:p>
+        </w:tc>
+      </w:tr>
+      <w:tr>
+        <w:tc>
+          <w:tcPr>
+            <w:tcW w:w="3116" w:type="dxa"/>
+          </w:tcPr>
+          <w:p>
+            <w:pPr>
+              <w:jc w:val="center"/>
+            </w:pPr>
+            <w:r>
+              <w:t>BUFX4</w:t>
+            </w:r>
+          </w:p>
+        </w:tc>
+        <w:tc>
+          <w:tcPr>
+            <w:tcW w:w="3117" w:type="dxa"/>
+          </w:tcPr>
+          <w:p>
+            <w:pPr>
+              <w:jc w:val="center"/>
+            </w:pPr>
+            <w:r>
+              <w:t>0.24433</w:t>
+            </w:r>
+          </w:p>
+        </w:tc>
+        <w:tc>
+          <w:tcPr>
+            <w:tcW w:w="3117" w:type="dxa"/>
+          </w:tcPr>
+          <w:p>
+            <w:pPr>
+              <w:jc w:val="center"/>
+            </w:pPr>
+            <w:r>
+              <w:t>3.139659</w:t>
+            </w:r>
+          </w:p>
+        </w:tc>
+      </w:tr>
+      <w:tr>
+        <w:tc>
+          <w:tcPr>
+            <w:tcW w:w="3116" w:type="dxa"/>
+          </w:tcPr>
+          <w:p>
+            <w:pPr>
+              <w:jc w:val="center"/>
+            </w:pPr>
+            <w:r>
+              <w:t>BUFX8</w:t>
+            </w:r>
+          </w:p>
+        </w:tc>
+        <w:tc>
+          <w:tcPr>
+            <w:tcW w:w="3117" w:type="dxa"/>
+          </w:tcPr>
+          <w:p>
+            <w:pPr>
+              <w:jc w:val="center"/>
+            </w:pPr>
+            <w:r>
+              <w:t>0.185384</w:t>
+            </w:r>
+          </w:p>
+        </w:tc>
+        <w:tc>
+          <w:tcPr>
+            <w:tcW w:w="3117" w:type="dxa"/>
+          </w:tcPr>
+          <w:p>
+            <w:pPr>
+              <w:jc w:val="center"/>
+            </w:pPr>
+            <w:r>
+              <w:t>3.129319</w:t>
+            </w:r>
           </w:p>
         </w:tc>
       </w:tr>
@@ -1206,7 +1726,6 @@
         </w:rPr>
         <w:br/>
       </w:r>
-      <w:bookmarkStart w:id="0" w:name="_GoBack"/>
       <w:r>
         <w:rPr>
           <w:b/>
@@ -1260,7 +1779,6 @@
           </wp:inline>
         </w:drawing>
       </w:r>
-      <w:bookmarkEnd w:id="0"/>
     </w:p>
     <w:p>
       <w:pPr>
@@ -1293,27 +1811,14 @@
       <w:r>
         <w:t xml:space="preserve">Figure </w:t>
       </w:r>
-      <w:r>
-        <w:fldChar w:fldCharType="begin"/>
-      </w:r>
-      <w:r>
-        <w:instrText xml:space="preserve"> SEQ Figure \* ARABIC </w:instrText>
-      </w:r>
-      <w:r>
-        <w:fldChar w:fldCharType="separate"/>
-      </w:r>
-      <w:r>
-        <w:rPr>
-          <w:noProof/>
-        </w:rPr>
-        <w:t>1</w:t>
-      </w:r>
-      <w:r>
-        <w:rPr>
-          <w:noProof/>
-        </w:rPr>
-        <w:fldChar w:fldCharType="end"/>
-      </w:r>
+      <w:fldSimple w:instr=" SEQ Figure \* ARABIC ">
+        <w:r>
+          <w:rPr>
+            <w:noProof/>
+          </w:rPr>
+          <w:t>1</w:t>
+        </w:r>
+      </w:fldSimple>
       <w:r>
         <w:t>: Symbol View for the buffer</w:t>
       </w:r>
@@ -1425,27 +1930,14 @@
       <w:r>
         <w:t xml:space="preserve">Figure </w:t>
       </w:r>
-      <w:r>
-        <w:fldChar w:fldCharType="begin"/>
-      </w:r>
-      <w:r>
-        <w:instrText xml:space="preserve"> SEQ Figure \* ARABIC </w:instrText>
-      </w:r>
-      <w:r>
-        <w:fldChar w:fldCharType="separate"/>
-      </w:r>
-      <w:r>
-        <w:rPr>
-          <w:noProof/>
-        </w:rPr>
-        <w:t>2</w:t>
-      </w:r>
-      <w:r>
-        <w:rPr>
-          <w:noProof/>
-        </w:rPr>
-        <w:fldChar w:fldCharType="end"/>
-      </w:r>
+      <w:fldSimple w:instr=" SEQ Figure \* ARABIC ">
+        <w:r>
+          <w:rPr>
+            <w:noProof/>
+          </w:rPr>
+          <w:t>2</w:t>
+        </w:r>
+      </w:fldSimple>
       <w:r>
         <w:t>: CMOS Schematic for the BUFX2</w:t>
       </w:r>
@@ -1521,27 +2013,14 @@
       <w:r>
         <w:t xml:space="preserve">Figure </w:t>
       </w:r>
-      <w:r>
-        <w:fldChar w:fldCharType="begin"/>
-      </w:r>
-      <w:r>
-        <w:instrText xml:space="preserve"> SEQ Figure \* ARABIC </w:instrText>
-      </w:r>
-      <w:r>
-        <w:fldChar w:fldCharType="separate"/>
-      </w:r>
-      <w:r>
-        <w:rPr>
-          <w:noProof/>
-        </w:rPr>
-        <w:t>3</w:t>
-      </w:r>
-      <w:r>
-        <w:rPr>
-          <w:noProof/>
-        </w:rPr>
-        <w:fldChar w:fldCharType="end"/>
-      </w:r>
+      <w:fldSimple w:instr=" SEQ Figure \* ARABIC ">
+        <w:r>
+          <w:rPr>
+            <w:noProof/>
+          </w:rPr>
+          <w:t>3</w:t>
+        </w:r>
+      </w:fldSimple>
       <w:r>
         <w:t>: CMOS Schematic for the BUFX2</w:t>
       </w:r>
@@ -1617,27 +2096,14 @@
       <w:r>
         <w:t xml:space="preserve">Figure </w:t>
       </w:r>
-      <w:r>
-        <w:fldChar w:fldCharType="begin"/>
-      </w:r>
-      <w:r>
-        <w:instrText xml:space="preserve"> SEQ Figure \* ARABIC </w:instrText>
-      </w:r>
-      <w:r>
-        <w:fldChar w:fldCharType="separate"/>
-      </w:r>
-      <w:r>
-        <w:rPr>
-          <w:noProof/>
-        </w:rPr>
-        <w:t>4</w:t>
-      </w:r>
-      <w:r>
-        <w:rPr>
-          <w:noProof/>
-        </w:rPr>
-        <w:fldChar w:fldCharType="end"/>
-      </w:r>
+      <w:fldSimple w:instr=" SEQ Figure \* ARABIC ">
+        <w:r>
+          <w:rPr>
+            <w:noProof/>
+          </w:rPr>
+          <w:t>4</w:t>
+        </w:r>
+      </w:fldSimple>
       <w:r>
         <w:t>: CMOS Schematic for the BUFX8</w:t>
       </w:r>
@@ -1771,27 +2237,14 @@
       <w:r>
         <w:t xml:space="preserve">Figure </w:t>
       </w:r>
-      <w:r>
-        <w:fldChar w:fldCharType="begin"/>
-      </w:r>
-      <w:r>
-        <w:instrText xml:space="preserve"> SEQ Figure \* ARABIC </w:instrText>
-      </w:r>
-      <w:r>
-        <w:fldChar w:fldCharType="separate"/>
-      </w:r>
-      <w:r>
-        <w:rPr>
-          <w:noProof/>
-        </w:rPr>
-        <w:t>5</w:t>
-      </w:r>
-      <w:r>
-        <w:rPr>
-          <w:noProof/>
-        </w:rPr>
-        <w:fldChar w:fldCharType="end"/>
-      </w:r>
+      <w:fldSimple w:instr=" SEQ Figure \* ARABIC ">
+        <w:r>
+          <w:rPr>
+            <w:noProof/>
+          </w:rPr>
+          <w:t>5</w:t>
+        </w:r>
+      </w:fldSimple>
       <w:r>
         <w:t>: CMOS layout for the BUFX2</w:t>
       </w:r>
@@ -1883,27 +2336,14 @@
       <w:r>
         <w:t xml:space="preserve">Figure </w:t>
       </w:r>
-      <w:r>
-        <w:fldChar w:fldCharType="begin"/>
-      </w:r>
-      <w:r>
-        <w:instrText xml:space="preserve"> SEQ Figure \* ARABIC </w:instrText>
-      </w:r>
-      <w:r>
-        <w:fldChar w:fldCharType="separate"/>
-      </w:r>
-      <w:r>
-        <w:rPr>
-          <w:noProof/>
-        </w:rPr>
-        <w:t>6</w:t>
-      </w:r>
-      <w:r>
-        <w:rPr>
-          <w:noProof/>
-        </w:rPr>
-        <w:fldChar w:fldCharType="end"/>
-      </w:r>
+      <w:fldSimple w:instr=" SEQ Figure \* ARABIC ">
+        <w:r>
+          <w:rPr>
+            <w:noProof/>
+          </w:rPr>
+          <w:t>6</w:t>
+        </w:r>
+      </w:fldSimple>
       <w:r>
         <w:t xml:space="preserve">: CMOS layout for the </w:t>
       </w:r>
@@ -2006,27 +2446,14 @@
       <w:r>
         <w:t xml:space="preserve">Figure </w:t>
       </w:r>
-      <w:r>
-        <w:fldChar w:fldCharType="begin"/>
-      </w:r>
-      <w:r>
-        <w:instrText xml:space="preserve"> SEQ Figure \* ARABIC </w:instrText>
-      </w:r>
-      <w:r>
-        <w:fldChar w:fldCharType="separate"/>
-      </w:r>
-      <w:r>
-        <w:rPr>
-          <w:noProof/>
-        </w:rPr>
-        <w:t>7</w:t>
-      </w:r>
-      <w:r>
-        <w:rPr>
-          <w:noProof/>
-        </w:rPr>
-        <w:fldChar w:fldCharType="end"/>
-      </w:r>
+      <w:fldSimple w:instr=" SEQ Figure \* ARABIC ">
+        <w:r>
+          <w:rPr>
+            <w:noProof/>
+          </w:rPr>
+          <w:t>7</w:t>
+        </w:r>
+      </w:fldSimple>
       <w:r>
         <w:t>: CMOS layout for the BUFX8</w:t>
       </w:r>
@@ -2146,7 +2573,7 @@
           <w:rPr>
             <w:noProof/>
           </w:rPr>
-          <w:t>8</w:t>
+          <w:t>7</w:t>
         </w:r>
         <w:r>
           <w:rPr>

</xml_diff>